<commit_message>
skip repeated sections, improve map include
</commit_message>
<xml_diff>
--- a/Supplementary/文档/地图ini.docx
+++ b/Supplementary/文档/地图ini.docx
@@ -114,14 +114,28 @@
           <w:rFonts w:ascii="宋体" w:eastAsia="宋体" w:hAnsi="宋体" w:hint="eastAsia"/>
           <w:sz w:val="24"/>
         </w:rPr>
-        <w:t>最后修订：2025.1.</w:t>
-      </w:r>
-      <w:r>
-        <w:rPr>
-          <w:rFonts w:ascii="宋体" w:eastAsia="宋体" w:hAnsi="宋体" w:hint="eastAsia"/>
-          <w:sz w:val="24"/>
-        </w:rPr>
-        <w:t>26</w:t>
+        <w:t>最后修订：202</w:t>
+      </w:r>
+      <w:r>
+        <w:rPr>
+          <w:rFonts w:ascii="宋体" w:eastAsia="宋体" w:hAnsi="宋体" w:hint="eastAsia"/>
+          <w:sz w:val="24"/>
+        </w:rPr>
+        <w:t>6</w:t>
+      </w:r>
+      <w:r>
+        <w:rPr>
+          <w:rFonts w:ascii="宋体" w:eastAsia="宋体" w:hAnsi="宋体" w:hint="eastAsia"/>
+          <w:sz w:val="24"/>
+        </w:rPr>
+        <w:t>.1.</w:t>
+      </w:r>
+      <w:r>
+        <w:rPr>
+          <w:rFonts w:ascii="宋体" w:eastAsia="宋体" w:hAnsi="宋体" w:hint="eastAsia"/>
+          <w:sz w:val="24"/>
+        </w:rPr>
+        <w:t>18</w:t>
       </w:r>
     </w:p>
     <w:p>
@@ -7592,6 +7606,13 @@
           <w:sz w:val="24"/>
         </w:rPr>
         <w:t>。但是FA2会读取第二个，并且保存后也仅会保存第二个</w:t>
+      </w:r>
+      <w:r>
+        <w:rPr>
+          <w:rFonts w:ascii="宋体" w:eastAsia="宋体" w:hAnsi="宋体" w:hint="eastAsia"/>
+          <w:sz w:val="24"/>
+        </w:rPr>
+        <w:t>；FA2sp HDM Edition 1.3.5之后，只会读取第一次出现的小节</w:t>
       </w:r>
       <w:r>
         <w:rPr>

</xml_diff>

<commit_message>
add new lua function
</commit_message>
<xml_diff>
--- a/Supplementary/文档/地图ini.docx
+++ b/Supplementary/文档/地图ini.docx
@@ -135,7 +135,7 @@
           <w:rFonts w:ascii="宋体" w:eastAsia="宋体" w:hAnsi="宋体" w:hint="eastAsia"/>
           <w:sz w:val="24"/>
         </w:rPr>
-        <w:t>18</w:t>
+        <w:t>23</w:t>
       </w:r>
     </w:p>
     <w:p>
@@ -7612,14 +7612,28 @@
           <w:rFonts w:ascii="宋体" w:eastAsia="宋体" w:hAnsi="宋体" w:hint="eastAsia"/>
           <w:sz w:val="24"/>
         </w:rPr>
-        <w:t>；FA2sp HDM Edition 1.3.5之后，只会读取第一次出现的小节</w:t>
-      </w:r>
-      <w:r>
-        <w:rPr>
-          <w:rFonts w:ascii="宋体" w:eastAsia="宋体" w:hAnsi="宋体" w:hint="eastAsia"/>
-          <w:sz w:val="24"/>
-        </w:rPr>
-        <w:t>。小节中出现重复键时，尤复中会读取第一个值，FA2和ares平台会读取第二个值。</w:t>
+        <w:t>；在ares的include文件中，则会读取所有出现的小节并累加</w:t>
+      </w:r>
+      <w:r>
+        <w:rPr>
+          <w:rFonts w:ascii="宋体" w:eastAsia="宋体" w:hAnsi="宋体" w:hint="eastAsia"/>
+          <w:sz w:val="24"/>
+        </w:rPr>
+        <w:t>；FA2sp HDM Edition 1.3.5之后，</w:t>
+      </w:r>
+      <w:r>
+        <w:rPr>
+          <w:rFonts w:ascii="宋体" w:eastAsia="宋体" w:hAnsi="宋体" w:hint="eastAsia"/>
+          <w:sz w:val="24"/>
+        </w:rPr>
+        <w:t>可以正确按照上述规则加载。</w:t>
+      </w:r>
+      <w:r>
+        <w:rPr>
+          <w:rFonts w:ascii="宋体" w:eastAsia="宋体" w:hAnsi="宋体" w:hint="eastAsia"/>
+          <w:sz w:val="24"/>
+        </w:rPr>
+        <w:t>小节中出现重复键时，尤复中会读取第一个值，FA2和ares平台会读取第二个值。</w:t>
       </w:r>
     </w:p>
     <w:sectPr>

</xml_diff>